<commit_message>
Added DC_BUS extra connectors; added DC bus MLCC caps
</commit_message>
<xml_diff>
--- a/2. Hardware PCB/REV_3.0/BOM/Orçamento.docx
+++ b/2. Hardware PCB/REV_3.0/BOM/Orçamento.docx
@@ -45,7 +45,13 @@
         <w:rPr>
           <w:lang w:val="pt-PT"/>
         </w:rPr>
-        <w:t xml:space="preserve">Terminei agora o desenho do hardware para o inversor trifásico. </w:t>
+        <w:t>Já t</w:t>
+      </w:r>
+      <w:r>
+        <w:rPr>
+          <w:lang w:val="pt-PT"/>
+        </w:rPr>
+        <w:t xml:space="preserve">erminei o desenho do hardware para o inversor trifásico. </w:t>
       </w:r>
     </w:p>
     <w:p>
@@ -1036,6 +1042,22 @@
                 <w:rFonts w:ascii="Calibri" w:eastAsia="Times New Roman" w:hAnsi="Calibri" w:cs="Calibri"/>
                 <w:color w:val="000000"/>
               </w:rPr>
+              <w:t>calhas</w:t>
+            </w:r>
+            <w:proofErr w:type="spellEnd"/>
+            <w:r>
+              <w:rPr>
+                <w:rFonts w:ascii="Calibri" w:eastAsia="Times New Roman" w:hAnsi="Calibri" w:cs="Calibri"/>
+                <w:color w:val="000000"/>
+              </w:rPr>
+              <w:t xml:space="preserve">, </w:t>
+            </w:r>
+            <w:proofErr w:type="spellStart"/>
+            <w:r>
+              <w:rPr>
+                <w:rFonts w:ascii="Calibri" w:eastAsia="Times New Roman" w:hAnsi="Calibri" w:cs="Calibri"/>
+                <w:color w:val="000000"/>
+              </w:rPr>
               <w:t>etc</w:t>
             </w:r>
             <w:proofErr w:type="spellEnd"/>
@@ -1297,6 +1319,159 @@
       </w:tr>
       <w:tr>
         <w:trPr>
+          <w:trHeight w:val="300"/>
+        </w:trPr>
+        <w:tc>
+          <w:tcPr>
+            <w:tcW w:w="3969" w:type="dxa"/>
+            <w:tcBorders>
+              <w:top w:val="nil"/>
+              <w:left w:val="single" w:sz="8" w:space="0" w:color="auto"/>
+              <w:bottom w:val="single" w:sz="4" w:space="0" w:color="auto"/>
+              <w:right w:val="single" w:sz="4" w:space="0" w:color="auto"/>
+            </w:tcBorders>
+            <w:shd w:val="clear" w:color="auto" w:fill="auto"/>
+            <w:noWrap/>
+            <w:vAlign w:val="bottom"/>
+          </w:tcPr>
+          <w:p>
+            <w:pPr>
+              <w:spacing w:after="0" w:line="240" w:lineRule="auto"/>
+              <w:rPr>
+                <w:rFonts w:ascii="Calibri" w:eastAsia="Times New Roman" w:hAnsi="Calibri" w:cs="Calibri"/>
+                <w:color w:val="000000"/>
+              </w:rPr>
+            </w:pPr>
+            <w:proofErr w:type="spellStart"/>
+            <w:r>
+              <w:rPr>
+                <w:rFonts w:ascii="Calibri" w:eastAsia="Times New Roman" w:hAnsi="Calibri" w:cs="Calibri"/>
+                <w:color w:val="000000"/>
+              </w:rPr>
+              <w:t>Filtro</w:t>
+            </w:r>
+            <w:proofErr w:type="spellEnd"/>
+            <w:r>
+              <w:rPr>
+                <w:rFonts w:ascii="Calibri" w:eastAsia="Times New Roman" w:hAnsi="Calibri" w:cs="Calibri"/>
+                <w:color w:val="000000"/>
+              </w:rPr>
+              <w:t xml:space="preserve"> de </w:t>
+            </w:r>
+            <w:proofErr w:type="spellStart"/>
+            <w:r>
+              <w:rPr>
+                <w:rFonts w:ascii="Calibri" w:eastAsia="Times New Roman" w:hAnsi="Calibri" w:cs="Calibri"/>
+                <w:color w:val="000000"/>
+              </w:rPr>
+              <w:t>ligação</w:t>
+            </w:r>
+            <w:proofErr w:type="spellEnd"/>
+            <w:r>
+              <w:rPr>
+                <w:rFonts w:ascii="Calibri" w:eastAsia="Times New Roman" w:hAnsi="Calibri" w:cs="Calibri"/>
+                <w:color w:val="000000"/>
+              </w:rPr>
+              <w:t xml:space="preserve"> (LCL)</w:t>
+            </w:r>
+          </w:p>
+        </w:tc>
+        <w:tc>
+          <w:tcPr>
+            <w:tcW w:w="993" w:type="dxa"/>
+            <w:tcBorders>
+              <w:top w:val="nil"/>
+              <w:left w:val="nil"/>
+              <w:bottom w:val="single" w:sz="4" w:space="0" w:color="auto"/>
+              <w:right w:val="single" w:sz="4" w:space="0" w:color="auto"/>
+            </w:tcBorders>
+            <w:shd w:val="clear" w:color="auto" w:fill="auto"/>
+            <w:noWrap/>
+            <w:vAlign w:val="bottom"/>
+          </w:tcPr>
+          <w:p>
+            <w:pPr>
+              <w:spacing w:after="0" w:line="240" w:lineRule="auto"/>
+              <w:jc w:val="right"/>
+              <w:rPr>
+                <w:rFonts w:ascii="Calibri" w:eastAsia="Times New Roman" w:hAnsi="Calibri" w:cs="Calibri"/>
+                <w:color w:val="000000"/>
+              </w:rPr>
+            </w:pPr>
+            <w:r>
+              <w:rPr>
+                <w:rFonts w:ascii="Calibri" w:eastAsia="Times New Roman" w:hAnsi="Calibri" w:cs="Calibri"/>
+                <w:color w:val="000000"/>
+              </w:rPr>
+              <w:t>0€</w:t>
+            </w:r>
+          </w:p>
+        </w:tc>
+        <w:tc>
+          <w:tcPr>
+            <w:tcW w:w="809" w:type="dxa"/>
+            <w:tcBorders>
+              <w:top w:val="nil"/>
+              <w:left w:val="nil"/>
+              <w:bottom w:val="single" w:sz="4" w:space="0" w:color="auto"/>
+              <w:right w:val="single" w:sz="4" w:space="0" w:color="auto"/>
+            </w:tcBorders>
+            <w:shd w:val="clear" w:color="auto" w:fill="auto"/>
+            <w:noWrap/>
+            <w:vAlign w:val="bottom"/>
+          </w:tcPr>
+          <w:p>
+            <w:pPr>
+              <w:spacing w:after="0" w:line="240" w:lineRule="auto"/>
+              <w:jc w:val="right"/>
+              <w:rPr>
+                <w:rFonts w:ascii="Calibri" w:eastAsia="Times New Roman" w:hAnsi="Calibri" w:cs="Calibri"/>
+                <w:color w:val="000000"/>
+              </w:rPr>
+            </w:pPr>
+            <w:r>
+              <w:rPr>
+                <w:rFonts w:ascii="Calibri" w:eastAsia="Times New Roman" w:hAnsi="Calibri" w:cs="Calibri"/>
+                <w:color w:val="000000"/>
+              </w:rPr>
+              <w:t>2</w:t>
+            </w:r>
+          </w:p>
+        </w:tc>
+        <w:tc>
+          <w:tcPr>
+            <w:tcW w:w="1317" w:type="dxa"/>
+            <w:tcBorders>
+              <w:top w:val="nil"/>
+              <w:left w:val="nil"/>
+              <w:bottom w:val="single" w:sz="4" w:space="0" w:color="auto"/>
+              <w:right w:val="single" w:sz="8" w:space="0" w:color="auto"/>
+            </w:tcBorders>
+            <w:shd w:val="clear" w:color="auto" w:fill="auto"/>
+            <w:noWrap/>
+            <w:vAlign w:val="bottom"/>
+          </w:tcPr>
+          <w:p>
+            <w:pPr>
+              <w:spacing w:after="0" w:line="240" w:lineRule="auto"/>
+              <w:jc w:val="right"/>
+              <w:rPr>
+                <w:rFonts w:ascii="Calibri" w:eastAsia="Times New Roman" w:hAnsi="Calibri" w:cs="Calibri"/>
+                <w:color w:val="000000"/>
+              </w:rPr>
+            </w:pPr>
+            <w:r>
+              <w:rPr>
+                <w:rFonts w:ascii="Calibri" w:eastAsia="Times New Roman" w:hAnsi="Calibri" w:cs="Calibri"/>
+                <w:color w:val="000000"/>
+              </w:rPr>
+              <w:t>0€</w:t>
+            </w:r>
+          </w:p>
+        </w:tc>
+      </w:tr>
+      <w:tr>
+        <w:trPr>
           <w:trHeight w:val="315"/>
         </w:trPr>
         <w:tc>
@@ -1321,8 +1496,6 @@
                 <w:color w:val="000000"/>
               </w:rPr>
             </w:pPr>
-            <w:bookmarkStart w:id="0" w:name="_GoBack"/>
-            <w:bookmarkEnd w:id="0"/>
             <w:r>
               <w:rPr>
                 <w:rFonts w:ascii="Calibri" w:eastAsia="Times New Roman" w:hAnsi="Calibri" w:cs="Calibri"/>
@@ -1535,7 +1708,13 @@
         <w:rPr>
           <w:lang w:val="pt-PT"/>
         </w:rPr>
-        <w:t>e sendo necessária a compra de componentes extra, considerei como quantidade=4 para atender a esta situação</w:t>
+        <w:t>e sendo necessária a compra de componentes extra, considerei como quantidad</w:t>
+      </w:r>
+      <w:r>
+        <w:rPr>
+          <w:lang w:val="pt-PT"/>
+        </w:rPr>
+        <w:t>e=4 para atender a estas situações</w:t>
       </w:r>
       <w:r>
         <w:rPr>
@@ -1543,6 +1722,15 @@
         </w:rPr>
         <w:t>.</w:t>
       </w:r>
+    </w:p>
+    <w:p>
+      <w:pPr>
+        <w:rPr>
+          <w:lang w:val="pt-PT"/>
+        </w:rPr>
+      </w:pPr>
+      <w:bookmarkStart w:id="0" w:name="_GoBack"/>
+      <w:bookmarkEnd w:id="0"/>
     </w:p>
     <w:p>
       <w:pPr>
@@ -1557,6 +1745,12 @@
           <w:lang w:val="pt-PT"/>
         </w:rPr>
       </w:pPr>
+      <w:r>
+        <w:rPr>
+          <w:lang w:val="pt-PT"/>
+        </w:rPr>
+        <w:t>Muito obrigado</w:t>
+      </w:r>
     </w:p>
     <w:sectPr>
       <w:pgSz w:w="11906" w:h="16838"/>

</xml_diff>